<commit_message>
flask, html and css updated
</commit_message>
<xml_diff>
--- a/KompasTematy_finalne.docx
+++ b/KompasTematy_finalne.docx
@@ -5,38 +5,39 @@
     <w:tbl>
       <w:tblPr>
         <w:tblStyle w:val="Tabela-Siatka"/>
-        <w:tblW w:w="16019" w:type="dxa"/>
+        <w:tblW w:w="16161" w:type="dxa"/>
         <w:tblInd w:w="-431" w:type="dxa"/>
         <w:tblLook w:val="04A0" w:firstRow="1" w:lastRow="0" w:firstColumn="1" w:lastColumn="0" w:noHBand="0" w:noVBand="1"/>
       </w:tblPr>
       <w:tblGrid>
-        <w:gridCol w:w="2978"/>
-        <w:gridCol w:w="1598"/>
-        <w:gridCol w:w="2289"/>
-        <w:gridCol w:w="2288"/>
-        <w:gridCol w:w="2289"/>
-        <w:gridCol w:w="2288"/>
-        <w:gridCol w:w="2289"/>
+        <w:gridCol w:w="2127"/>
+        <w:gridCol w:w="1843"/>
+        <w:gridCol w:w="2166"/>
+        <w:gridCol w:w="1945"/>
+        <w:gridCol w:w="1843"/>
+        <w:gridCol w:w="2126"/>
+        <w:gridCol w:w="2268"/>
+        <w:gridCol w:w="1843"/>
       </w:tblGrid>
       <w:tr>
         <w:tc>
           <w:tcPr>
-            <w:tcW w:w="2978" w:type="dxa"/>
-          </w:tcPr>
-          <w:p>
-            <w:pPr>
-              <w:jc w:val="center"/>
-              <w:rPr>
-                <w:rFonts w:ascii="Constantia" w:hAnsi="Constantia"/>
-                <w:sz w:val="24"/>
-                <w:szCs w:val="24"/>
-              </w:rPr>
-            </w:pPr>
-          </w:p>
-        </w:tc>
-        <w:tc>
-          <w:tcPr>
-            <w:tcW w:w="1598" w:type="dxa"/>
+            <w:tcW w:w="2127" w:type="dxa"/>
+          </w:tcPr>
+          <w:p>
+            <w:pPr>
+              <w:jc w:val="center"/>
+              <w:rPr>
+                <w:rFonts w:ascii="Constantia" w:hAnsi="Constantia"/>
+                <w:sz w:val="24"/>
+                <w:szCs w:val="24"/>
+              </w:rPr>
+            </w:pPr>
+          </w:p>
+        </w:tc>
+        <w:tc>
+          <w:tcPr>
+            <w:tcW w:w="1843" w:type="dxa"/>
             <w:shd w:val="clear" w:color="auto" w:fill="C2DEE4"/>
           </w:tcPr>
           <w:p>
@@ -60,7 +61,7 @@
         </w:tc>
         <w:tc>
           <w:tcPr>
-            <w:tcW w:w="2289" w:type="dxa"/>
+            <w:tcW w:w="2166" w:type="dxa"/>
             <w:shd w:val="clear" w:color="auto" w:fill="C2DEE4"/>
           </w:tcPr>
           <w:p>
@@ -84,7 +85,7 @@
         </w:tc>
         <w:tc>
           <w:tcPr>
-            <w:tcW w:w="2288" w:type="dxa"/>
+            <w:tcW w:w="1945" w:type="dxa"/>
             <w:shd w:val="clear" w:color="auto" w:fill="C2DEE4"/>
           </w:tcPr>
           <w:p>
@@ -102,23 +103,7 @@
                 <w:sz w:val="24"/>
                 <w:szCs w:val="24"/>
               </w:rPr>
-              <w:t>o</w:t>
-            </w:r>
-            <w:r>
-              <w:rPr>
-                <w:rFonts w:ascii="Constantia" w:hAnsi="Constantia"/>
-                <w:sz w:val="24"/>
-                <w:szCs w:val="24"/>
-              </w:rPr>
-              <w:t>byczajowe</w:t>
-            </w:r>
-            <w:r>
-              <w:rPr>
-                <w:rFonts w:ascii="Constantia" w:hAnsi="Constantia"/>
-                <w:sz w:val="24"/>
-                <w:szCs w:val="24"/>
-              </w:rPr>
-              <w:t xml:space="preserve">, </w:t>
+              <w:t xml:space="preserve">obyczajowe, </w:t>
             </w:r>
             <w:proofErr w:type="spellStart"/>
             <w:r>
@@ -142,7 +127,7 @@
         </w:tc>
         <w:tc>
           <w:tcPr>
-            <w:tcW w:w="2289" w:type="dxa"/>
+            <w:tcW w:w="1843" w:type="dxa"/>
             <w:shd w:val="clear" w:color="auto" w:fill="C2DEE4"/>
           </w:tcPr>
           <w:p>
@@ -166,7 +151,7 @@
         </w:tc>
         <w:tc>
           <w:tcPr>
-            <w:tcW w:w="2288" w:type="dxa"/>
+            <w:tcW w:w="2126" w:type="dxa"/>
             <w:shd w:val="clear" w:color="auto" w:fill="C2DEE4"/>
           </w:tcPr>
           <w:p>
@@ -190,7 +175,31 @@
         </w:tc>
         <w:tc>
           <w:tcPr>
-            <w:tcW w:w="2289" w:type="dxa"/>
+            <w:tcW w:w="2268" w:type="dxa"/>
+            <w:shd w:val="clear" w:color="auto" w:fill="D9C4E2"/>
+          </w:tcPr>
+          <w:p>
+            <w:pPr>
+              <w:jc w:val="center"/>
+              <w:rPr>
+                <w:rFonts w:ascii="Constantia" w:hAnsi="Constantia"/>
+                <w:sz w:val="24"/>
+                <w:szCs w:val="24"/>
+              </w:rPr>
+            </w:pPr>
+            <w:r>
+              <w:rPr>
+                <w:rFonts w:ascii="Constantia" w:hAnsi="Constantia"/>
+                <w:sz w:val="24"/>
+                <w:szCs w:val="24"/>
+              </w:rPr>
+              <w:t>gospodarcze</w:t>
+            </w:r>
+          </w:p>
+        </w:tc>
+        <w:tc>
+          <w:tcPr>
+            <w:tcW w:w="1843" w:type="dxa"/>
             <w:shd w:val="clear" w:color="auto" w:fill="D9C4E2"/>
           </w:tcPr>
           <w:p>
@@ -216,7 +225,7 @@
       <w:tr>
         <w:tc>
           <w:tcPr>
-            <w:tcW w:w="2978" w:type="dxa"/>
+            <w:tcW w:w="2127" w:type="dxa"/>
           </w:tcPr>
           <w:p>
             <w:pPr>
@@ -273,7 +282,7 @@
         </w:tc>
         <w:tc>
           <w:tcPr>
-            <w:tcW w:w="1598" w:type="dxa"/>
+            <w:tcW w:w="1843" w:type="dxa"/>
             <w:shd w:val="clear" w:color="auto" w:fill="FF7979"/>
           </w:tcPr>
           <w:p>
@@ -315,7 +324,7 @@
         </w:tc>
         <w:tc>
           <w:tcPr>
-            <w:tcW w:w="2289" w:type="dxa"/>
+            <w:tcW w:w="2166" w:type="dxa"/>
             <w:shd w:val="clear" w:color="auto" w:fill="9AC9F4"/>
           </w:tcPr>
           <w:p>
@@ -333,31 +342,45 @@
                 <w:sz w:val="24"/>
                 <w:szCs w:val="24"/>
               </w:rPr>
-              <w:t>Nacjonalizm 1/</w:t>
-            </w:r>
-          </w:p>
-          <w:p>
-            <w:pPr>
-              <w:jc w:val="center"/>
+              <w:t>Kosmopolityzm -1</w:t>
+            </w:r>
+            <w:r>
               <w:rPr>
                 <w:rFonts w:ascii="Calibri" w:hAnsi="Calibri" w:cs="Calibri"/>
                 <w:sz w:val="24"/>
                 <w:szCs w:val="24"/>
               </w:rPr>
-            </w:pPr>
+              <w:t>/</w:t>
+            </w:r>
             <w:r>
               <w:rPr>
                 <w:rFonts w:ascii="Calibri" w:hAnsi="Calibri" w:cs="Calibri"/>
                 <w:sz w:val="24"/>
                 <w:szCs w:val="24"/>
               </w:rPr>
-              <w:t>Kosmopolityzm -1</w:t>
-            </w:r>
-          </w:p>
-        </w:tc>
-        <w:tc>
-          <w:tcPr>
-            <w:tcW w:w="2288" w:type="dxa"/>
+              <w:t xml:space="preserve"> </w:t>
+            </w:r>
+            <w:r>
+              <w:rPr>
+                <w:rFonts w:ascii="Calibri" w:hAnsi="Calibri" w:cs="Calibri"/>
+                <w:sz w:val="24"/>
+                <w:szCs w:val="24"/>
+              </w:rPr>
+              <w:t xml:space="preserve">Nacjonalizm </w:t>
+            </w:r>
+            <w:r>
+              <w:rPr>
+                <w:rFonts w:ascii="Calibri" w:hAnsi="Calibri" w:cs="Calibri"/>
+                <w:sz w:val="24"/>
+                <w:szCs w:val="24"/>
+              </w:rPr>
+              <w:t>1</w:t>
+            </w:r>
+          </w:p>
+        </w:tc>
+        <w:tc>
+          <w:tcPr>
+            <w:tcW w:w="1945" w:type="dxa"/>
             <w:shd w:val="clear" w:color="auto" w:fill="ABEE86"/>
           </w:tcPr>
           <w:p>
@@ -423,7 +446,7 @@
         </w:tc>
         <w:tc>
           <w:tcPr>
-            <w:tcW w:w="2289" w:type="dxa"/>
+            <w:tcW w:w="1843" w:type="dxa"/>
             <w:shd w:val="clear" w:color="auto" w:fill="9083F1"/>
           </w:tcPr>
           <w:p>
@@ -475,7 +498,7 @@
         </w:tc>
         <w:tc>
           <w:tcPr>
-            <w:tcW w:w="2288" w:type="dxa"/>
+            <w:tcW w:w="2126" w:type="dxa"/>
             <w:shd w:val="clear" w:color="auto" w:fill="CFCFCF"/>
           </w:tcPr>
           <w:p>
@@ -541,7 +564,7 @@
         </w:tc>
         <w:tc>
           <w:tcPr>
-            <w:tcW w:w="2289" w:type="dxa"/>
+            <w:tcW w:w="2268" w:type="dxa"/>
             <w:shd w:val="clear" w:color="auto" w:fill="F0F8A6"/>
           </w:tcPr>
           <w:p>
@@ -559,7 +582,31 @@
                 <w:sz w:val="24"/>
                 <w:szCs w:val="24"/>
               </w:rPr>
-              <w:t>Interwencjonizm i solidaryzm -1/ leseferyzm i liberalizm 1</w:t>
+              <w:t xml:space="preserve">Interwencjonizm -1/ leseferyzm 1 </w:t>
+            </w:r>
+          </w:p>
+        </w:tc>
+        <w:tc>
+          <w:tcPr>
+            <w:tcW w:w="1843" w:type="dxa"/>
+            <w:shd w:val="clear" w:color="auto" w:fill="F0F8A6"/>
+          </w:tcPr>
+          <w:p>
+            <w:pPr>
+              <w:jc w:val="center"/>
+              <w:rPr>
+                <w:rFonts w:ascii="Calibri" w:hAnsi="Calibri" w:cs="Calibri"/>
+                <w:sz w:val="24"/>
+                <w:szCs w:val="24"/>
+              </w:rPr>
+            </w:pPr>
+            <w:r>
+              <w:rPr>
+                <w:rFonts w:ascii="Calibri" w:hAnsi="Calibri" w:cs="Calibri"/>
+                <w:sz w:val="24"/>
+                <w:szCs w:val="24"/>
+              </w:rPr>
+              <w:t>Solidaryzm -1/ liberalizm 1</w:t>
             </w:r>
           </w:p>
         </w:tc>
@@ -567,7 +614,7 @@
       <w:tr>
         <w:tc>
           <w:tcPr>
-            <w:tcW w:w="2978" w:type="dxa"/>
+            <w:tcW w:w="2127" w:type="dxa"/>
           </w:tcPr>
           <w:p>
             <w:pPr>
@@ -590,7 +637,7 @@
         </w:tc>
         <w:tc>
           <w:tcPr>
-            <w:tcW w:w="1598" w:type="dxa"/>
+            <w:tcW w:w="1843" w:type="dxa"/>
             <w:shd w:val="clear" w:color="auto" w:fill="FF7979"/>
           </w:tcPr>
           <w:p>
@@ -608,7 +655,7 @@
         </w:tc>
         <w:tc>
           <w:tcPr>
-            <w:tcW w:w="2289" w:type="dxa"/>
+            <w:tcW w:w="2166" w:type="dxa"/>
             <w:shd w:val="clear" w:color="auto" w:fill="9AC9F4"/>
           </w:tcPr>
           <w:p>
@@ -626,7 +673,7 @@
         </w:tc>
         <w:tc>
           <w:tcPr>
-            <w:tcW w:w="2288" w:type="dxa"/>
+            <w:tcW w:w="1945" w:type="dxa"/>
             <w:shd w:val="clear" w:color="auto" w:fill="ABEE86"/>
           </w:tcPr>
           <w:p>
@@ -644,7 +691,7 @@
         </w:tc>
         <w:tc>
           <w:tcPr>
-            <w:tcW w:w="2289" w:type="dxa"/>
+            <w:tcW w:w="1843" w:type="dxa"/>
             <w:shd w:val="clear" w:color="auto" w:fill="9083F1"/>
           </w:tcPr>
           <w:p>
@@ -662,7 +709,7 @@
         </w:tc>
         <w:tc>
           <w:tcPr>
-            <w:tcW w:w="2288" w:type="dxa"/>
+            <w:tcW w:w="2126" w:type="dxa"/>
             <w:shd w:val="clear" w:color="auto" w:fill="CFCFCF"/>
           </w:tcPr>
           <w:p>
@@ -690,7 +737,25 @@
         </w:tc>
         <w:tc>
           <w:tcPr>
-            <w:tcW w:w="2289" w:type="dxa"/>
+            <w:tcW w:w="2268" w:type="dxa"/>
+            <w:shd w:val="clear" w:color="auto" w:fill="F0F8A6"/>
+          </w:tcPr>
+          <w:p>
+            <w:pPr>
+              <w:jc w:val="center"/>
+              <w:rPr>
+                <w:rFonts w:ascii="Constantia" w:hAnsi="Constantia"/>
+                <w:b/>
+                <w:bCs/>
+                <w:sz w:val="24"/>
+                <w:szCs w:val="24"/>
+              </w:rPr>
+            </w:pPr>
+          </w:p>
+        </w:tc>
+        <w:tc>
+          <w:tcPr>
+            <w:tcW w:w="1843" w:type="dxa"/>
             <w:shd w:val="clear" w:color="auto" w:fill="F0F8A6"/>
           </w:tcPr>
           <w:p>
@@ -710,7 +775,7 @@
       <w:tr>
         <w:tc>
           <w:tcPr>
-            <w:tcW w:w="2978" w:type="dxa"/>
+            <w:tcW w:w="2127" w:type="dxa"/>
           </w:tcPr>
           <w:p>
             <w:pPr>
@@ -734,7 +799,7 @@
         </w:tc>
         <w:tc>
           <w:tcPr>
-            <w:tcW w:w="1598" w:type="dxa"/>
+            <w:tcW w:w="1843" w:type="dxa"/>
             <w:shd w:val="clear" w:color="auto" w:fill="FF7979"/>
           </w:tcPr>
           <w:p>
@@ -752,7 +817,7 @@
         </w:tc>
         <w:tc>
           <w:tcPr>
-            <w:tcW w:w="2289" w:type="dxa"/>
+            <w:tcW w:w="2166" w:type="dxa"/>
             <w:shd w:val="clear" w:color="auto" w:fill="9AC9F4"/>
           </w:tcPr>
           <w:p>
@@ -770,7 +835,7 @@
         </w:tc>
         <w:tc>
           <w:tcPr>
-            <w:tcW w:w="2288" w:type="dxa"/>
+            <w:tcW w:w="1945" w:type="dxa"/>
             <w:shd w:val="clear" w:color="auto" w:fill="ABEE86"/>
           </w:tcPr>
           <w:p>
@@ -788,7 +853,7 @@
         </w:tc>
         <w:tc>
           <w:tcPr>
-            <w:tcW w:w="2289" w:type="dxa"/>
+            <w:tcW w:w="1843" w:type="dxa"/>
             <w:shd w:val="clear" w:color="auto" w:fill="9083F1"/>
           </w:tcPr>
           <w:p>
@@ -806,7 +871,7 @@
         </w:tc>
         <w:tc>
           <w:tcPr>
-            <w:tcW w:w="2288" w:type="dxa"/>
+            <w:tcW w:w="2126" w:type="dxa"/>
             <w:shd w:val="clear" w:color="auto" w:fill="CFCFCF"/>
           </w:tcPr>
           <w:p>
@@ -834,7 +899,25 @@
         </w:tc>
         <w:tc>
           <w:tcPr>
-            <w:tcW w:w="2289" w:type="dxa"/>
+            <w:tcW w:w="2268" w:type="dxa"/>
+            <w:shd w:val="clear" w:color="auto" w:fill="F0F8A6"/>
+          </w:tcPr>
+          <w:p>
+            <w:pPr>
+              <w:jc w:val="center"/>
+              <w:rPr>
+                <w:rFonts w:ascii="Constantia" w:hAnsi="Constantia"/>
+                <w:b/>
+                <w:bCs/>
+                <w:sz w:val="24"/>
+                <w:szCs w:val="24"/>
+              </w:rPr>
+            </w:pPr>
+          </w:p>
+        </w:tc>
+        <w:tc>
+          <w:tcPr>
+            <w:tcW w:w="1843" w:type="dxa"/>
             <w:shd w:val="clear" w:color="auto" w:fill="F0F8A6"/>
           </w:tcPr>
           <w:p>
@@ -854,7 +937,7 @@
       <w:tr>
         <w:tc>
           <w:tcPr>
-            <w:tcW w:w="2978" w:type="dxa"/>
+            <w:tcW w:w="2127" w:type="dxa"/>
           </w:tcPr>
           <w:p>
             <w:pPr>
@@ -887,7 +970,7 @@
         </w:tc>
         <w:tc>
           <w:tcPr>
-            <w:tcW w:w="1598" w:type="dxa"/>
+            <w:tcW w:w="1843" w:type="dxa"/>
             <w:shd w:val="clear" w:color="auto" w:fill="FF7979"/>
           </w:tcPr>
           <w:p>
@@ -905,7 +988,7 @@
         </w:tc>
         <w:tc>
           <w:tcPr>
-            <w:tcW w:w="2289" w:type="dxa"/>
+            <w:tcW w:w="2166" w:type="dxa"/>
             <w:shd w:val="clear" w:color="auto" w:fill="9AC9F4"/>
           </w:tcPr>
           <w:p>
@@ -923,7 +1006,7 @@
         </w:tc>
         <w:tc>
           <w:tcPr>
-            <w:tcW w:w="2288" w:type="dxa"/>
+            <w:tcW w:w="1945" w:type="dxa"/>
             <w:shd w:val="clear" w:color="auto" w:fill="ABEE86"/>
           </w:tcPr>
           <w:p>
@@ -941,7 +1024,7 @@
         </w:tc>
         <w:tc>
           <w:tcPr>
-            <w:tcW w:w="2289" w:type="dxa"/>
+            <w:tcW w:w="1843" w:type="dxa"/>
             <w:shd w:val="clear" w:color="auto" w:fill="9083F1"/>
           </w:tcPr>
           <w:p>
@@ -959,7 +1042,7 @@
         </w:tc>
         <w:tc>
           <w:tcPr>
-            <w:tcW w:w="2288" w:type="dxa"/>
+            <w:tcW w:w="2126" w:type="dxa"/>
             <w:shd w:val="clear" w:color="auto" w:fill="CFCFCF"/>
           </w:tcPr>
           <w:p>
@@ -987,7 +1070,25 @@
         </w:tc>
         <w:tc>
           <w:tcPr>
-            <w:tcW w:w="2289" w:type="dxa"/>
+            <w:tcW w:w="2268" w:type="dxa"/>
+            <w:shd w:val="clear" w:color="auto" w:fill="F0F8A6"/>
+          </w:tcPr>
+          <w:p>
+            <w:pPr>
+              <w:jc w:val="center"/>
+              <w:rPr>
+                <w:rFonts w:ascii="Constantia" w:hAnsi="Constantia"/>
+                <w:b/>
+                <w:bCs/>
+                <w:sz w:val="24"/>
+                <w:szCs w:val="24"/>
+              </w:rPr>
+            </w:pPr>
+          </w:p>
+        </w:tc>
+        <w:tc>
+          <w:tcPr>
+            <w:tcW w:w="1843" w:type="dxa"/>
             <w:shd w:val="clear" w:color="auto" w:fill="F0F8A6"/>
           </w:tcPr>
           <w:p>
@@ -1007,7 +1108,7 @@
       <w:tr>
         <w:tc>
           <w:tcPr>
-            <w:tcW w:w="2978" w:type="dxa"/>
+            <w:tcW w:w="2127" w:type="dxa"/>
           </w:tcPr>
           <w:p>
             <w:pPr>
@@ -1031,7 +1132,7 @@
         </w:tc>
         <w:tc>
           <w:tcPr>
-            <w:tcW w:w="1598" w:type="dxa"/>
+            <w:tcW w:w="1843" w:type="dxa"/>
             <w:shd w:val="clear" w:color="auto" w:fill="FF7979"/>
           </w:tcPr>
           <w:p>
@@ -1049,7 +1150,7 @@
         </w:tc>
         <w:tc>
           <w:tcPr>
-            <w:tcW w:w="2289" w:type="dxa"/>
+            <w:tcW w:w="2166" w:type="dxa"/>
             <w:shd w:val="clear" w:color="auto" w:fill="9AC9F4"/>
           </w:tcPr>
           <w:p>
@@ -1067,7 +1168,7 @@
         </w:tc>
         <w:tc>
           <w:tcPr>
-            <w:tcW w:w="2288" w:type="dxa"/>
+            <w:tcW w:w="1945" w:type="dxa"/>
             <w:shd w:val="clear" w:color="auto" w:fill="ABEE86"/>
           </w:tcPr>
           <w:p>
@@ -1085,7 +1186,7 @@
         </w:tc>
         <w:tc>
           <w:tcPr>
-            <w:tcW w:w="2289" w:type="dxa"/>
+            <w:tcW w:w="1843" w:type="dxa"/>
             <w:shd w:val="clear" w:color="auto" w:fill="9083F1"/>
           </w:tcPr>
           <w:p>
@@ -1103,7 +1204,7 @@
         </w:tc>
         <w:tc>
           <w:tcPr>
-            <w:tcW w:w="2288" w:type="dxa"/>
+            <w:tcW w:w="2126" w:type="dxa"/>
             <w:shd w:val="clear" w:color="auto" w:fill="CFCFCF"/>
           </w:tcPr>
           <w:p>
@@ -1131,7 +1232,25 @@
         </w:tc>
         <w:tc>
           <w:tcPr>
-            <w:tcW w:w="2289" w:type="dxa"/>
+            <w:tcW w:w="2268" w:type="dxa"/>
+            <w:shd w:val="clear" w:color="auto" w:fill="F0F8A6"/>
+          </w:tcPr>
+          <w:p>
+            <w:pPr>
+              <w:jc w:val="center"/>
+              <w:rPr>
+                <w:rFonts w:ascii="Constantia" w:hAnsi="Constantia"/>
+                <w:b/>
+                <w:bCs/>
+                <w:sz w:val="24"/>
+                <w:szCs w:val="24"/>
+              </w:rPr>
+            </w:pPr>
+          </w:p>
+        </w:tc>
+        <w:tc>
+          <w:tcPr>
+            <w:tcW w:w="1843" w:type="dxa"/>
             <w:shd w:val="clear" w:color="auto" w:fill="F0F8A6"/>
           </w:tcPr>
           <w:p>
@@ -1151,7 +1270,7 @@
       <w:tr>
         <w:tc>
           <w:tcPr>
-            <w:tcW w:w="2978" w:type="dxa"/>
+            <w:tcW w:w="2127" w:type="dxa"/>
           </w:tcPr>
           <w:p>
             <w:pPr>
@@ -1184,7 +1303,7 @@
         </w:tc>
         <w:tc>
           <w:tcPr>
-            <w:tcW w:w="1598" w:type="dxa"/>
+            <w:tcW w:w="1843" w:type="dxa"/>
             <w:shd w:val="clear" w:color="auto" w:fill="FF7979"/>
           </w:tcPr>
           <w:p>
@@ -1212,7 +1331,7 @@
         </w:tc>
         <w:tc>
           <w:tcPr>
-            <w:tcW w:w="2289" w:type="dxa"/>
+            <w:tcW w:w="2166" w:type="dxa"/>
             <w:shd w:val="clear" w:color="auto" w:fill="9AC9F4"/>
           </w:tcPr>
           <w:p>
@@ -1230,7 +1349,7 @@
         </w:tc>
         <w:tc>
           <w:tcPr>
-            <w:tcW w:w="2288" w:type="dxa"/>
+            <w:tcW w:w="1945" w:type="dxa"/>
             <w:shd w:val="clear" w:color="auto" w:fill="ABEE86"/>
           </w:tcPr>
           <w:p>
@@ -1248,7 +1367,7 @@
         </w:tc>
         <w:tc>
           <w:tcPr>
-            <w:tcW w:w="2289" w:type="dxa"/>
+            <w:tcW w:w="1843" w:type="dxa"/>
             <w:shd w:val="clear" w:color="auto" w:fill="9083F1"/>
           </w:tcPr>
           <w:p>
@@ -1266,7 +1385,7 @@
         </w:tc>
         <w:tc>
           <w:tcPr>
-            <w:tcW w:w="2288" w:type="dxa"/>
+            <w:tcW w:w="2126" w:type="dxa"/>
             <w:shd w:val="clear" w:color="auto" w:fill="CFCFCF"/>
           </w:tcPr>
           <w:p>
@@ -1294,7 +1413,25 @@
         </w:tc>
         <w:tc>
           <w:tcPr>
-            <w:tcW w:w="2289" w:type="dxa"/>
+            <w:tcW w:w="2268" w:type="dxa"/>
+            <w:shd w:val="clear" w:color="auto" w:fill="F0F8A6"/>
+          </w:tcPr>
+          <w:p>
+            <w:pPr>
+              <w:jc w:val="center"/>
+              <w:rPr>
+                <w:rFonts w:ascii="Constantia" w:hAnsi="Constantia"/>
+                <w:b/>
+                <w:bCs/>
+                <w:sz w:val="24"/>
+                <w:szCs w:val="24"/>
+              </w:rPr>
+            </w:pPr>
+          </w:p>
+        </w:tc>
+        <w:tc>
+          <w:tcPr>
+            <w:tcW w:w="1843" w:type="dxa"/>
             <w:shd w:val="clear" w:color="auto" w:fill="F0F8A6"/>
           </w:tcPr>
           <w:p>
@@ -1314,7 +1451,7 @@
       <w:tr>
         <w:tc>
           <w:tcPr>
-            <w:tcW w:w="2978" w:type="dxa"/>
+            <w:tcW w:w="2127" w:type="dxa"/>
           </w:tcPr>
           <w:p>
             <w:pPr>
@@ -1338,7 +1475,7 @@
         </w:tc>
         <w:tc>
           <w:tcPr>
-            <w:tcW w:w="1598" w:type="dxa"/>
+            <w:tcW w:w="1843" w:type="dxa"/>
             <w:shd w:val="clear" w:color="auto" w:fill="FF7979"/>
           </w:tcPr>
           <w:p>
@@ -1366,7 +1503,7 @@
         </w:tc>
         <w:tc>
           <w:tcPr>
-            <w:tcW w:w="2289" w:type="dxa"/>
+            <w:tcW w:w="2166" w:type="dxa"/>
             <w:shd w:val="clear" w:color="auto" w:fill="9AC9F4"/>
           </w:tcPr>
           <w:p>
@@ -1394,7 +1531,7 @@
         </w:tc>
         <w:tc>
           <w:tcPr>
-            <w:tcW w:w="2288" w:type="dxa"/>
+            <w:tcW w:w="1945" w:type="dxa"/>
             <w:shd w:val="clear" w:color="auto" w:fill="ABEE86"/>
           </w:tcPr>
           <w:p>
@@ -1412,7 +1549,7 @@
         </w:tc>
         <w:tc>
           <w:tcPr>
-            <w:tcW w:w="2289" w:type="dxa"/>
+            <w:tcW w:w="1843" w:type="dxa"/>
             <w:shd w:val="clear" w:color="auto" w:fill="9083F1"/>
           </w:tcPr>
           <w:p>
@@ -1430,7 +1567,7 @@
         </w:tc>
         <w:tc>
           <w:tcPr>
-            <w:tcW w:w="2288" w:type="dxa"/>
+            <w:tcW w:w="2126" w:type="dxa"/>
             <w:shd w:val="clear" w:color="auto" w:fill="CFCFCF"/>
           </w:tcPr>
           <w:p>
@@ -1448,7 +1585,25 @@
         </w:tc>
         <w:tc>
           <w:tcPr>
-            <w:tcW w:w="2289" w:type="dxa"/>
+            <w:tcW w:w="2268" w:type="dxa"/>
+            <w:shd w:val="clear" w:color="auto" w:fill="F0F8A6"/>
+          </w:tcPr>
+          <w:p>
+            <w:pPr>
+              <w:jc w:val="center"/>
+              <w:rPr>
+                <w:rFonts w:ascii="Constantia" w:hAnsi="Constantia"/>
+                <w:b/>
+                <w:bCs/>
+                <w:sz w:val="24"/>
+                <w:szCs w:val="24"/>
+              </w:rPr>
+            </w:pPr>
+          </w:p>
+        </w:tc>
+        <w:tc>
+          <w:tcPr>
+            <w:tcW w:w="1843" w:type="dxa"/>
             <w:shd w:val="clear" w:color="auto" w:fill="F0F8A6"/>
           </w:tcPr>
           <w:p>
@@ -1468,7 +1623,7 @@
       <w:tr>
         <w:tc>
           <w:tcPr>
-            <w:tcW w:w="2978" w:type="dxa"/>
+            <w:tcW w:w="2127" w:type="dxa"/>
           </w:tcPr>
           <w:p>
             <w:pPr>
@@ -1492,7 +1647,7 @@
         </w:tc>
         <w:tc>
           <w:tcPr>
-            <w:tcW w:w="1598" w:type="dxa"/>
+            <w:tcW w:w="1843" w:type="dxa"/>
             <w:shd w:val="clear" w:color="auto" w:fill="FF7979"/>
           </w:tcPr>
           <w:p>
@@ -1510,7 +1665,7 @@
         </w:tc>
         <w:tc>
           <w:tcPr>
-            <w:tcW w:w="2289" w:type="dxa"/>
+            <w:tcW w:w="2166" w:type="dxa"/>
             <w:shd w:val="clear" w:color="auto" w:fill="9AC9F4"/>
           </w:tcPr>
           <w:p>
@@ -1538,7 +1693,7 @@
         </w:tc>
         <w:tc>
           <w:tcPr>
-            <w:tcW w:w="2288" w:type="dxa"/>
+            <w:tcW w:w="1945" w:type="dxa"/>
             <w:shd w:val="clear" w:color="auto" w:fill="ABEE86"/>
           </w:tcPr>
           <w:p>
@@ -1556,7 +1711,7 @@
         </w:tc>
         <w:tc>
           <w:tcPr>
-            <w:tcW w:w="2289" w:type="dxa"/>
+            <w:tcW w:w="1843" w:type="dxa"/>
             <w:shd w:val="clear" w:color="auto" w:fill="9083F1"/>
           </w:tcPr>
           <w:p>
@@ -1574,7 +1729,7 @@
         </w:tc>
         <w:tc>
           <w:tcPr>
-            <w:tcW w:w="2288" w:type="dxa"/>
+            <w:tcW w:w="2126" w:type="dxa"/>
             <w:shd w:val="clear" w:color="auto" w:fill="CFCFCF"/>
           </w:tcPr>
           <w:p>
@@ -1592,7 +1747,25 @@
         </w:tc>
         <w:tc>
           <w:tcPr>
-            <w:tcW w:w="2289" w:type="dxa"/>
+            <w:tcW w:w="2268" w:type="dxa"/>
+            <w:shd w:val="clear" w:color="auto" w:fill="F0F8A6"/>
+          </w:tcPr>
+          <w:p>
+            <w:pPr>
+              <w:jc w:val="center"/>
+              <w:rPr>
+                <w:rFonts w:ascii="Constantia" w:hAnsi="Constantia"/>
+                <w:b/>
+                <w:bCs/>
+                <w:sz w:val="24"/>
+                <w:szCs w:val="24"/>
+              </w:rPr>
+            </w:pPr>
+          </w:p>
+        </w:tc>
+        <w:tc>
+          <w:tcPr>
+            <w:tcW w:w="1843" w:type="dxa"/>
             <w:shd w:val="clear" w:color="auto" w:fill="F0F8A6"/>
           </w:tcPr>
           <w:p>
@@ -1612,7 +1785,7 @@
       <w:tr>
         <w:tc>
           <w:tcPr>
-            <w:tcW w:w="2978" w:type="dxa"/>
+            <w:tcW w:w="2127" w:type="dxa"/>
           </w:tcPr>
           <w:p>
             <w:pPr>
@@ -1635,7 +1808,7 @@
         </w:tc>
         <w:tc>
           <w:tcPr>
-            <w:tcW w:w="1598" w:type="dxa"/>
+            <w:tcW w:w="1843" w:type="dxa"/>
             <w:shd w:val="clear" w:color="auto" w:fill="FF7979"/>
           </w:tcPr>
           <w:p>
@@ -1653,7 +1826,7 @@
         </w:tc>
         <w:tc>
           <w:tcPr>
-            <w:tcW w:w="2289" w:type="dxa"/>
+            <w:tcW w:w="2166" w:type="dxa"/>
             <w:shd w:val="clear" w:color="auto" w:fill="9AC9F4"/>
           </w:tcPr>
           <w:p>
@@ -1681,7 +1854,7 @@
         </w:tc>
         <w:tc>
           <w:tcPr>
-            <w:tcW w:w="2288" w:type="dxa"/>
+            <w:tcW w:w="1945" w:type="dxa"/>
             <w:shd w:val="clear" w:color="auto" w:fill="ABEE86"/>
           </w:tcPr>
           <w:p>
@@ -1699,7 +1872,7 @@
         </w:tc>
         <w:tc>
           <w:tcPr>
-            <w:tcW w:w="2289" w:type="dxa"/>
+            <w:tcW w:w="1843" w:type="dxa"/>
             <w:shd w:val="clear" w:color="auto" w:fill="9083F1"/>
           </w:tcPr>
           <w:p>
@@ -1727,7 +1900,7 @@
         </w:tc>
         <w:tc>
           <w:tcPr>
-            <w:tcW w:w="2288" w:type="dxa"/>
+            <w:tcW w:w="2126" w:type="dxa"/>
             <w:shd w:val="clear" w:color="auto" w:fill="CFCFCF"/>
           </w:tcPr>
           <w:p>
@@ -1745,7 +1918,25 @@
         </w:tc>
         <w:tc>
           <w:tcPr>
-            <w:tcW w:w="2289" w:type="dxa"/>
+            <w:tcW w:w="2268" w:type="dxa"/>
+            <w:shd w:val="clear" w:color="auto" w:fill="F0F8A6"/>
+          </w:tcPr>
+          <w:p>
+            <w:pPr>
+              <w:jc w:val="center"/>
+              <w:rPr>
+                <w:rFonts w:ascii="Constantia" w:hAnsi="Constantia"/>
+                <w:b/>
+                <w:bCs/>
+                <w:sz w:val="24"/>
+                <w:szCs w:val="24"/>
+              </w:rPr>
+            </w:pPr>
+          </w:p>
+        </w:tc>
+        <w:tc>
+          <w:tcPr>
+            <w:tcW w:w="1843" w:type="dxa"/>
             <w:shd w:val="clear" w:color="auto" w:fill="F0F8A6"/>
           </w:tcPr>
           <w:p>
@@ -1765,7 +1956,7 @@
       <w:tr>
         <w:tc>
           <w:tcPr>
-            <w:tcW w:w="2978" w:type="dxa"/>
+            <w:tcW w:w="2127" w:type="dxa"/>
           </w:tcPr>
           <w:p>
             <w:pPr>
@@ -1788,7 +1979,7 @@
         </w:tc>
         <w:tc>
           <w:tcPr>
-            <w:tcW w:w="1598" w:type="dxa"/>
+            <w:tcW w:w="1843" w:type="dxa"/>
             <w:shd w:val="clear" w:color="auto" w:fill="FF7979"/>
           </w:tcPr>
           <w:p>
@@ -1806,7 +1997,7 @@
         </w:tc>
         <w:tc>
           <w:tcPr>
-            <w:tcW w:w="2289" w:type="dxa"/>
+            <w:tcW w:w="2166" w:type="dxa"/>
             <w:shd w:val="clear" w:color="auto" w:fill="9AC9F4"/>
           </w:tcPr>
           <w:p>
@@ -1834,7 +2025,7 @@
         </w:tc>
         <w:tc>
           <w:tcPr>
-            <w:tcW w:w="2288" w:type="dxa"/>
+            <w:tcW w:w="1945" w:type="dxa"/>
             <w:shd w:val="clear" w:color="auto" w:fill="ABEE86"/>
           </w:tcPr>
           <w:p>
@@ -1852,7 +2043,7 @@
         </w:tc>
         <w:tc>
           <w:tcPr>
-            <w:tcW w:w="2289" w:type="dxa"/>
+            <w:tcW w:w="1843" w:type="dxa"/>
             <w:shd w:val="clear" w:color="auto" w:fill="9083F1"/>
           </w:tcPr>
           <w:p>
@@ -1880,7 +2071,7 @@
         </w:tc>
         <w:tc>
           <w:tcPr>
-            <w:tcW w:w="2288" w:type="dxa"/>
+            <w:tcW w:w="2126" w:type="dxa"/>
             <w:shd w:val="clear" w:color="auto" w:fill="CFCFCF"/>
           </w:tcPr>
           <w:p>
@@ -1898,7 +2089,25 @@
         </w:tc>
         <w:tc>
           <w:tcPr>
-            <w:tcW w:w="2289" w:type="dxa"/>
+            <w:tcW w:w="2268" w:type="dxa"/>
+            <w:shd w:val="clear" w:color="auto" w:fill="F0F8A6"/>
+          </w:tcPr>
+          <w:p>
+            <w:pPr>
+              <w:jc w:val="center"/>
+              <w:rPr>
+                <w:rFonts w:ascii="Constantia" w:hAnsi="Constantia"/>
+                <w:b/>
+                <w:bCs/>
+                <w:sz w:val="24"/>
+                <w:szCs w:val="24"/>
+              </w:rPr>
+            </w:pPr>
+          </w:p>
+        </w:tc>
+        <w:tc>
+          <w:tcPr>
+            <w:tcW w:w="1843" w:type="dxa"/>
             <w:shd w:val="clear" w:color="auto" w:fill="F0F8A6"/>
           </w:tcPr>
           <w:p>
@@ -1918,7 +2127,7 @@
       <w:tr>
         <w:tc>
           <w:tcPr>
-            <w:tcW w:w="2978" w:type="dxa"/>
+            <w:tcW w:w="2127" w:type="dxa"/>
           </w:tcPr>
           <w:p>
             <w:pPr>
@@ -1950,7 +2159,7 @@
         </w:tc>
         <w:tc>
           <w:tcPr>
-            <w:tcW w:w="1598" w:type="dxa"/>
+            <w:tcW w:w="1843" w:type="dxa"/>
             <w:shd w:val="clear" w:color="auto" w:fill="FF7979"/>
           </w:tcPr>
           <w:p>
@@ -1968,7 +2177,7 @@
         </w:tc>
         <w:tc>
           <w:tcPr>
-            <w:tcW w:w="2289" w:type="dxa"/>
+            <w:tcW w:w="2166" w:type="dxa"/>
             <w:shd w:val="clear" w:color="auto" w:fill="9AC9F4"/>
           </w:tcPr>
           <w:p>
@@ -1996,7 +2205,7 @@
         </w:tc>
         <w:tc>
           <w:tcPr>
-            <w:tcW w:w="2288" w:type="dxa"/>
+            <w:tcW w:w="1945" w:type="dxa"/>
             <w:shd w:val="clear" w:color="auto" w:fill="ABEE86"/>
           </w:tcPr>
           <w:p>
@@ -2014,7 +2223,7 @@
         </w:tc>
         <w:tc>
           <w:tcPr>
-            <w:tcW w:w="2289" w:type="dxa"/>
+            <w:tcW w:w="1843" w:type="dxa"/>
             <w:shd w:val="clear" w:color="auto" w:fill="9083F1"/>
           </w:tcPr>
           <w:p>
@@ -2042,7 +2251,7 @@
         </w:tc>
         <w:tc>
           <w:tcPr>
-            <w:tcW w:w="2288" w:type="dxa"/>
+            <w:tcW w:w="2126" w:type="dxa"/>
             <w:shd w:val="clear" w:color="auto" w:fill="CFCFCF"/>
           </w:tcPr>
           <w:p>
@@ -2060,7 +2269,25 @@
         </w:tc>
         <w:tc>
           <w:tcPr>
-            <w:tcW w:w="2289" w:type="dxa"/>
+            <w:tcW w:w="2268" w:type="dxa"/>
+            <w:shd w:val="clear" w:color="auto" w:fill="F0F8A6"/>
+          </w:tcPr>
+          <w:p>
+            <w:pPr>
+              <w:jc w:val="center"/>
+              <w:rPr>
+                <w:rFonts w:ascii="Constantia" w:hAnsi="Constantia"/>
+                <w:b/>
+                <w:bCs/>
+                <w:sz w:val="24"/>
+                <w:szCs w:val="24"/>
+              </w:rPr>
+            </w:pPr>
+          </w:p>
+        </w:tc>
+        <w:tc>
+          <w:tcPr>
+            <w:tcW w:w="1843" w:type="dxa"/>
             <w:shd w:val="clear" w:color="auto" w:fill="F0F8A6"/>
           </w:tcPr>
           <w:p>
@@ -2080,7 +2307,7 @@
       <w:tr>
         <w:tc>
           <w:tcPr>
-            <w:tcW w:w="2978" w:type="dxa"/>
+            <w:tcW w:w="2127" w:type="dxa"/>
           </w:tcPr>
           <w:p>
             <w:pPr>
@@ -2104,7 +2331,7 @@
         </w:tc>
         <w:tc>
           <w:tcPr>
-            <w:tcW w:w="1598" w:type="dxa"/>
+            <w:tcW w:w="1843" w:type="dxa"/>
             <w:shd w:val="clear" w:color="auto" w:fill="FF7979"/>
           </w:tcPr>
           <w:p>
@@ -2122,7 +2349,7 @@
         </w:tc>
         <w:tc>
           <w:tcPr>
-            <w:tcW w:w="2289" w:type="dxa"/>
+            <w:tcW w:w="2166" w:type="dxa"/>
             <w:shd w:val="clear" w:color="auto" w:fill="9AC9F4"/>
           </w:tcPr>
           <w:p>
@@ -2150,7 +2377,7 @@
         </w:tc>
         <w:tc>
           <w:tcPr>
-            <w:tcW w:w="2288" w:type="dxa"/>
+            <w:tcW w:w="1945" w:type="dxa"/>
             <w:shd w:val="clear" w:color="auto" w:fill="ABEE86"/>
           </w:tcPr>
           <w:p>
@@ -2178,7 +2405,7 @@
         </w:tc>
         <w:tc>
           <w:tcPr>
-            <w:tcW w:w="2289" w:type="dxa"/>
+            <w:tcW w:w="1843" w:type="dxa"/>
             <w:shd w:val="clear" w:color="auto" w:fill="9083F1"/>
           </w:tcPr>
           <w:p>
@@ -2196,7 +2423,7 @@
         </w:tc>
         <w:tc>
           <w:tcPr>
-            <w:tcW w:w="2288" w:type="dxa"/>
+            <w:tcW w:w="2126" w:type="dxa"/>
             <w:shd w:val="clear" w:color="auto" w:fill="CFCFCF"/>
           </w:tcPr>
           <w:p>
@@ -2214,7 +2441,25 @@
         </w:tc>
         <w:tc>
           <w:tcPr>
-            <w:tcW w:w="2289" w:type="dxa"/>
+            <w:tcW w:w="2268" w:type="dxa"/>
+            <w:shd w:val="clear" w:color="auto" w:fill="F0F8A6"/>
+          </w:tcPr>
+          <w:p>
+            <w:pPr>
+              <w:jc w:val="center"/>
+              <w:rPr>
+                <w:rFonts w:ascii="Constantia" w:hAnsi="Constantia"/>
+                <w:b/>
+                <w:bCs/>
+                <w:sz w:val="24"/>
+                <w:szCs w:val="24"/>
+              </w:rPr>
+            </w:pPr>
+          </w:p>
+        </w:tc>
+        <w:tc>
+          <w:tcPr>
+            <w:tcW w:w="1843" w:type="dxa"/>
             <w:shd w:val="clear" w:color="auto" w:fill="F0F8A6"/>
           </w:tcPr>
           <w:p>
@@ -2234,7 +2479,7 @@
       <w:tr>
         <w:tc>
           <w:tcPr>
-            <w:tcW w:w="2978" w:type="dxa"/>
+            <w:tcW w:w="2127" w:type="dxa"/>
           </w:tcPr>
           <w:p>
             <w:pPr>
@@ -2257,7 +2502,7 @@
         </w:tc>
         <w:tc>
           <w:tcPr>
-            <w:tcW w:w="1598" w:type="dxa"/>
+            <w:tcW w:w="1843" w:type="dxa"/>
             <w:shd w:val="clear" w:color="auto" w:fill="FF7979"/>
           </w:tcPr>
           <w:p>
@@ -2275,7 +2520,7 @@
         </w:tc>
         <w:tc>
           <w:tcPr>
-            <w:tcW w:w="2289" w:type="dxa"/>
+            <w:tcW w:w="2166" w:type="dxa"/>
             <w:shd w:val="clear" w:color="auto" w:fill="9AC9F4"/>
           </w:tcPr>
           <w:p>
@@ -2293,7 +2538,7 @@
         </w:tc>
         <w:tc>
           <w:tcPr>
-            <w:tcW w:w="2288" w:type="dxa"/>
+            <w:tcW w:w="1945" w:type="dxa"/>
             <w:shd w:val="clear" w:color="auto" w:fill="ABEE86"/>
           </w:tcPr>
           <w:p>
@@ -2321,7 +2566,7 @@
         </w:tc>
         <w:tc>
           <w:tcPr>
-            <w:tcW w:w="2289" w:type="dxa"/>
+            <w:tcW w:w="1843" w:type="dxa"/>
             <w:shd w:val="clear" w:color="auto" w:fill="9083F1"/>
           </w:tcPr>
           <w:p>
@@ -2349,7 +2594,7 @@
         </w:tc>
         <w:tc>
           <w:tcPr>
-            <w:tcW w:w="2288" w:type="dxa"/>
+            <w:tcW w:w="2126" w:type="dxa"/>
             <w:shd w:val="clear" w:color="auto" w:fill="CFCFCF"/>
           </w:tcPr>
           <w:p>
@@ -2367,7 +2612,25 @@
         </w:tc>
         <w:tc>
           <w:tcPr>
-            <w:tcW w:w="2289" w:type="dxa"/>
+            <w:tcW w:w="2268" w:type="dxa"/>
+            <w:shd w:val="clear" w:color="auto" w:fill="F0F8A6"/>
+          </w:tcPr>
+          <w:p>
+            <w:pPr>
+              <w:jc w:val="center"/>
+              <w:rPr>
+                <w:rFonts w:ascii="Constantia" w:hAnsi="Constantia"/>
+                <w:b/>
+                <w:bCs/>
+                <w:sz w:val="24"/>
+                <w:szCs w:val="24"/>
+              </w:rPr>
+            </w:pPr>
+          </w:p>
+        </w:tc>
+        <w:tc>
+          <w:tcPr>
+            <w:tcW w:w="1843" w:type="dxa"/>
             <w:shd w:val="clear" w:color="auto" w:fill="F0F8A6"/>
           </w:tcPr>
           <w:p>
@@ -2387,7 +2650,7 @@
       <w:tr>
         <w:tc>
           <w:tcPr>
-            <w:tcW w:w="2978" w:type="dxa"/>
+            <w:tcW w:w="2127" w:type="dxa"/>
           </w:tcPr>
           <w:p>
             <w:pPr>
@@ -2410,7 +2673,7 @@
         </w:tc>
         <w:tc>
           <w:tcPr>
-            <w:tcW w:w="1598" w:type="dxa"/>
+            <w:tcW w:w="1843" w:type="dxa"/>
             <w:shd w:val="clear" w:color="auto" w:fill="FF7979"/>
           </w:tcPr>
           <w:p>
@@ -2428,7 +2691,7 @@
         </w:tc>
         <w:tc>
           <w:tcPr>
-            <w:tcW w:w="2289" w:type="dxa"/>
+            <w:tcW w:w="2166" w:type="dxa"/>
             <w:shd w:val="clear" w:color="auto" w:fill="9AC9F4"/>
           </w:tcPr>
           <w:p>
@@ -2446,7 +2709,7 @@
         </w:tc>
         <w:tc>
           <w:tcPr>
-            <w:tcW w:w="2288" w:type="dxa"/>
+            <w:tcW w:w="1945" w:type="dxa"/>
             <w:shd w:val="clear" w:color="auto" w:fill="ABEE86"/>
           </w:tcPr>
           <w:p>
@@ -2464,7 +2727,7 @@
         </w:tc>
         <w:tc>
           <w:tcPr>
-            <w:tcW w:w="2289" w:type="dxa"/>
+            <w:tcW w:w="1843" w:type="dxa"/>
             <w:shd w:val="clear" w:color="auto" w:fill="9083F1"/>
           </w:tcPr>
           <w:p>
@@ -2482,7 +2745,7 @@
         </w:tc>
         <w:tc>
           <w:tcPr>
-            <w:tcW w:w="2288" w:type="dxa"/>
+            <w:tcW w:w="2126" w:type="dxa"/>
             <w:shd w:val="clear" w:color="auto" w:fill="CFCFCF"/>
           </w:tcPr>
           <w:p>
@@ -2500,7 +2763,24 @@
         </w:tc>
         <w:tc>
           <w:tcPr>
-            <w:tcW w:w="2289" w:type="dxa"/>
+            <w:tcW w:w="2268" w:type="dxa"/>
+            <w:shd w:val="clear" w:color="auto" w:fill="F0F8A6"/>
+          </w:tcPr>
+          <w:p>
+            <w:pPr>
+              <w:rPr>
+                <w:rFonts w:ascii="Constantia" w:hAnsi="Constantia"/>
+                <w:b/>
+                <w:bCs/>
+                <w:sz w:val="24"/>
+                <w:szCs w:val="24"/>
+              </w:rPr>
+            </w:pPr>
+          </w:p>
+        </w:tc>
+        <w:tc>
+          <w:tcPr>
+            <w:tcW w:w="1843" w:type="dxa"/>
             <w:shd w:val="clear" w:color="auto" w:fill="F0F8A6"/>
           </w:tcPr>
           <w:p>
@@ -2530,293 +2810,7 @@
       <w:tr>
         <w:tc>
           <w:tcPr>
-            <w:tcW w:w="2978" w:type="dxa"/>
-          </w:tcPr>
-          <w:p>
-            <w:pPr>
-              <w:rPr>
-                <w:rFonts w:ascii="Constantia" w:hAnsi="Constantia"/>
-                <w:sz w:val="18"/>
-                <w:szCs w:val="18"/>
-              </w:rPr>
-            </w:pPr>
-            <w:r>
-              <w:rPr>
-                <w:rFonts w:ascii="Constantia" w:hAnsi="Constantia"/>
-                <w:sz w:val="18"/>
-                <w:szCs w:val="18"/>
-                <w:highlight w:val="yellow"/>
-              </w:rPr>
-              <w:t>Podatek dochodowy</w:t>
-            </w:r>
-          </w:p>
-        </w:tc>
-        <w:tc>
-          <w:tcPr>
-            <w:tcW w:w="1598" w:type="dxa"/>
-            <w:shd w:val="clear" w:color="auto" w:fill="FF7979"/>
-          </w:tcPr>
-          <w:p>
-            <w:pPr>
-              <w:jc w:val="center"/>
-              <w:rPr>
-                <w:rFonts w:ascii="Constantia" w:hAnsi="Constantia"/>
-                <w:b/>
-                <w:bCs/>
-                <w:sz w:val="24"/>
-                <w:szCs w:val="24"/>
-              </w:rPr>
-            </w:pPr>
-          </w:p>
-        </w:tc>
-        <w:tc>
-          <w:tcPr>
-            <w:tcW w:w="2289" w:type="dxa"/>
-            <w:shd w:val="clear" w:color="auto" w:fill="9AC9F4"/>
-          </w:tcPr>
-          <w:p>
-            <w:pPr>
-              <w:jc w:val="center"/>
-              <w:rPr>
-                <w:rFonts w:ascii="Constantia" w:hAnsi="Constantia"/>
-                <w:b/>
-                <w:bCs/>
-                <w:sz w:val="24"/>
-                <w:szCs w:val="24"/>
-              </w:rPr>
-            </w:pPr>
-          </w:p>
-        </w:tc>
-        <w:tc>
-          <w:tcPr>
-            <w:tcW w:w="2288" w:type="dxa"/>
-            <w:shd w:val="clear" w:color="auto" w:fill="ABEE86"/>
-          </w:tcPr>
-          <w:p>
-            <w:pPr>
-              <w:jc w:val="center"/>
-              <w:rPr>
-                <w:rFonts w:ascii="Constantia" w:hAnsi="Constantia"/>
-                <w:b/>
-                <w:bCs/>
-                <w:sz w:val="24"/>
-                <w:szCs w:val="24"/>
-              </w:rPr>
-            </w:pPr>
-          </w:p>
-        </w:tc>
-        <w:tc>
-          <w:tcPr>
-            <w:tcW w:w="2289" w:type="dxa"/>
-            <w:shd w:val="clear" w:color="auto" w:fill="9083F1"/>
-          </w:tcPr>
-          <w:p>
-            <w:pPr>
-              <w:jc w:val="center"/>
-              <w:rPr>
-                <w:rFonts w:ascii="Constantia" w:hAnsi="Constantia"/>
-                <w:b/>
-                <w:bCs/>
-                <w:sz w:val="24"/>
-                <w:szCs w:val="24"/>
-              </w:rPr>
-            </w:pPr>
-          </w:p>
-        </w:tc>
-        <w:tc>
-          <w:tcPr>
-            <w:tcW w:w="2288" w:type="dxa"/>
-            <w:shd w:val="clear" w:color="auto" w:fill="CFCFCF"/>
-          </w:tcPr>
-          <w:p>
-            <w:pPr>
-              <w:jc w:val="center"/>
-              <w:rPr>
-                <w:rFonts w:ascii="Constantia" w:hAnsi="Constantia"/>
-                <w:b/>
-                <w:bCs/>
-                <w:sz w:val="24"/>
-                <w:szCs w:val="24"/>
-              </w:rPr>
-            </w:pPr>
-          </w:p>
-        </w:tc>
-        <w:tc>
-          <w:tcPr>
-            <w:tcW w:w="2289" w:type="dxa"/>
-            <w:shd w:val="clear" w:color="auto" w:fill="F0F8A6"/>
-          </w:tcPr>
-          <w:p>
-            <w:pPr>
-              <w:jc w:val="center"/>
-              <w:rPr>
-                <w:rFonts w:ascii="Constantia" w:hAnsi="Constantia"/>
-                <w:b/>
-                <w:bCs/>
-                <w:sz w:val="24"/>
-                <w:szCs w:val="24"/>
-              </w:rPr>
-            </w:pPr>
-            <w:r>
-              <w:rPr>
-                <w:rFonts w:ascii="Constantia" w:hAnsi="Constantia"/>
-                <w:b/>
-                <w:bCs/>
-                <w:sz w:val="24"/>
-                <w:szCs w:val="24"/>
-              </w:rPr>
-              <w:t>X</w:t>
-            </w:r>
-          </w:p>
-        </w:tc>
-      </w:tr>
-      <w:tr>
-        <w:tc>
-          <w:tcPr>
-            <w:tcW w:w="2978" w:type="dxa"/>
-          </w:tcPr>
-          <w:p>
-            <w:pPr>
-              <w:rPr>
-                <w:rFonts w:ascii="Constantia" w:hAnsi="Constantia"/>
-                <w:sz w:val="18"/>
-                <w:szCs w:val="18"/>
-              </w:rPr>
-            </w:pPr>
-            <w:r>
-              <w:rPr>
-                <w:rFonts w:ascii="Constantia" w:hAnsi="Constantia"/>
-                <w:sz w:val="18"/>
-                <w:szCs w:val="18"/>
-                <w:highlight w:val="yellow"/>
-              </w:rPr>
-              <w:t>Podatek katastralny</w:t>
-            </w:r>
-          </w:p>
-        </w:tc>
-        <w:tc>
-          <w:tcPr>
-            <w:tcW w:w="1598" w:type="dxa"/>
-            <w:shd w:val="clear" w:color="auto" w:fill="FF7979"/>
-          </w:tcPr>
-          <w:p>
-            <w:pPr>
-              <w:jc w:val="center"/>
-              <w:rPr>
-                <w:rFonts w:ascii="Constantia" w:hAnsi="Constantia"/>
-                <w:b/>
-                <w:bCs/>
-                <w:sz w:val="24"/>
-                <w:szCs w:val="24"/>
-              </w:rPr>
-            </w:pPr>
-          </w:p>
-        </w:tc>
-        <w:tc>
-          <w:tcPr>
-            <w:tcW w:w="2289" w:type="dxa"/>
-            <w:shd w:val="clear" w:color="auto" w:fill="9AC9F4"/>
-          </w:tcPr>
-          <w:p>
-            <w:pPr>
-              <w:jc w:val="center"/>
-              <w:rPr>
-                <w:rFonts w:ascii="Constantia" w:hAnsi="Constantia"/>
-                <w:b/>
-                <w:bCs/>
-                <w:sz w:val="24"/>
-                <w:szCs w:val="24"/>
-              </w:rPr>
-            </w:pPr>
-          </w:p>
-        </w:tc>
-        <w:tc>
-          <w:tcPr>
-            <w:tcW w:w="2288" w:type="dxa"/>
-            <w:shd w:val="clear" w:color="auto" w:fill="ABEE86"/>
-          </w:tcPr>
-          <w:p>
-            <w:pPr>
-              <w:jc w:val="center"/>
-              <w:rPr>
-                <w:rFonts w:ascii="Constantia" w:hAnsi="Constantia"/>
-                <w:b/>
-                <w:bCs/>
-                <w:sz w:val="24"/>
-                <w:szCs w:val="24"/>
-              </w:rPr>
-            </w:pPr>
-          </w:p>
-        </w:tc>
-        <w:tc>
-          <w:tcPr>
-            <w:tcW w:w="2289" w:type="dxa"/>
-            <w:shd w:val="clear" w:color="auto" w:fill="9083F1"/>
-          </w:tcPr>
-          <w:p>
-            <w:pPr>
-              <w:jc w:val="center"/>
-              <w:rPr>
-                <w:rFonts w:ascii="Constantia" w:hAnsi="Constantia"/>
-                <w:b/>
-                <w:bCs/>
-                <w:sz w:val="24"/>
-                <w:szCs w:val="24"/>
-              </w:rPr>
-            </w:pPr>
-          </w:p>
-        </w:tc>
-        <w:tc>
-          <w:tcPr>
-            <w:tcW w:w="2288" w:type="dxa"/>
-            <w:shd w:val="clear" w:color="auto" w:fill="CFCFCF"/>
-          </w:tcPr>
-          <w:p>
-            <w:pPr>
-              <w:jc w:val="center"/>
-              <w:rPr>
-                <w:rFonts w:ascii="Constantia" w:hAnsi="Constantia"/>
-                <w:b/>
-                <w:bCs/>
-                <w:sz w:val="24"/>
-                <w:szCs w:val="24"/>
-              </w:rPr>
-            </w:pPr>
-          </w:p>
-        </w:tc>
-        <w:tc>
-          <w:tcPr>
-            <w:tcW w:w="2289" w:type="dxa"/>
-            <w:shd w:val="clear" w:color="auto" w:fill="F0F8A6"/>
-          </w:tcPr>
-          <w:p>
-            <w:pPr>
-              <w:jc w:val="center"/>
-              <w:rPr>
-                <w:rFonts w:ascii="Constantia" w:hAnsi="Constantia"/>
-                <w:b/>
-                <w:bCs/>
-                <w:sz w:val="24"/>
-                <w:szCs w:val="24"/>
-              </w:rPr>
-            </w:pPr>
-            <w:r>
-              <w:rPr>
-                <w:rFonts w:ascii="Constantia" w:hAnsi="Constantia"/>
-                <w:b/>
-                <w:bCs/>
-                <w:sz w:val="24"/>
-                <w:szCs w:val="24"/>
-              </w:rPr>
-              <w:t>X</w:t>
-            </w:r>
-          </w:p>
-        </w:tc>
-      </w:tr>
-      <w:tr>
-        <w:tc>
-          <w:tcPr>
-            <w:tcW w:w="2978" w:type="dxa"/>
+            <w:tcW w:w="2127" w:type="dxa"/>
           </w:tcPr>
           <w:p>
             <w:pPr>
@@ -2840,7 +2834,7 @@
         </w:tc>
         <w:tc>
           <w:tcPr>
-            <w:tcW w:w="1598" w:type="dxa"/>
+            <w:tcW w:w="1843" w:type="dxa"/>
             <w:shd w:val="clear" w:color="auto" w:fill="FF7979"/>
           </w:tcPr>
           <w:p>
@@ -2858,7 +2852,7 @@
         </w:tc>
         <w:tc>
           <w:tcPr>
-            <w:tcW w:w="2289" w:type="dxa"/>
+            <w:tcW w:w="2166" w:type="dxa"/>
             <w:shd w:val="clear" w:color="auto" w:fill="9AC9F4"/>
           </w:tcPr>
           <w:p>
@@ -2876,7 +2870,7 @@
         </w:tc>
         <w:tc>
           <w:tcPr>
-            <w:tcW w:w="2288" w:type="dxa"/>
+            <w:tcW w:w="1945" w:type="dxa"/>
             <w:shd w:val="clear" w:color="auto" w:fill="ABEE86"/>
           </w:tcPr>
           <w:p>
@@ -2894,7 +2888,7 @@
         </w:tc>
         <w:tc>
           <w:tcPr>
-            <w:tcW w:w="2289" w:type="dxa"/>
+            <w:tcW w:w="1843" w:type="dxa"/>
             <w:shd w:val="clear" w:color="auto" w:fill="9083F1"/>
           </w:tcPr>
           <w:p>
@@ -2912,7 +2906,7 @@
         </w:tc>
         <w:tc>
           <w:tcPr>
-            <w:tcW w:w="2288" w:type="dxa"/>
+            <w:tcW w:w="2126" w:type="dxa"/>
             <w:shd w:val="clear" w:color="auto" w:fill="CFCFCF"/>
           </w:tcPr>
           <w:p>
@@ -2930,7 +2924,24 @@
         </w:tc>
         <w:tc>
           <w:tcPr>
-            <w:tcW w:w="2289" w:type="dxa"/>
+            <w:tcW w:w="2268" w:type="dxa"/>
+            <w:shd w:val="clear" w:color="auto" w:fill="F0F8A6"/>
+          </w:tcPr>
+          <w:p>
+            <w:pPr>
+              <w:rPr>
+                <w:rFonts w:ascii="Constantia" w:hAnsi="Constantia"/>
+                <w:b/>
+                <w:bCs/>
+                <w:sz w:val="24"/>
+                <w:szCs w:val="24"/>
+              </w:rPr>
+            </w:pPr>
+          </w:p>
+        </w:tc>
+        <w:tc>
+          <w:tcPr>
+            <w:tcW w:w="1843" w:type="dxa"/>
             <w:shd w:val="clear" w:color="auto" w:fill="F0F8A6"/>
           </w:tcPr>
           <w:p>
@@ -2960,10 +2971,178 @@
       <w:tr>
         <w:tc>
           <w:tcPr>
-            <w:tcW w:w="2978" w:type="dxa"/>
-            <w:tcBorders>
-              <w:bottom w:val="single" w:sz="24" w:space="0" w:color="auto"/>
-            </w:tcBorders>
+            <w:tcW w:w="2127" w:type="dxa"/>
+          </w:tcPr>
+          <w:p>
+            <w:pPr>
+              <w:rPr>
+                <w:rFonts w:ascii="Constantia" w:hAnsi="Constantia"/>
+                <w:sz w:val="24"/>
+                <w:szCs w:val="24"/>
+              </w:rPr>
+            </w:pPr>
+            <w:r>
+              <w:rPr>
+                <w:rFonts w:ascii="Constantia" w:hAnsi="Constantia"/>
+                <w:sz w:val="18"/>
+                <w:szCs w:val="18"/>
+                <w:highlight w:val="yellow"/>
+              </w:rPr>
+              <w:t>Prywatny system emerytalny i ZUS</w:t>
+            </w:r>
+          </w:p>
+        </w:tc>
+        <w:tc>
+          <w:tcPr>
+            <w:tcW w:w="1843" w:type="dxa"/>
+            <w:shd w:val="clear" w:color="auto" w:fill="FF7979"/>
+          </w:tcPr>
+          <w:p>
+            <w:pPr>
+              <w:jc w:val="center"/>
+              <w:rPr>
+                <w:rFonts w:ascii="Constantia" w:hAnsi="Constantia"/>
+                <w:b/>
+                <w:bCs/>
+                <w:sz w:val="24"/>
+                <w:szCs w:val="24"/>
+              </w:rPr>
+            </w:pPr>
+          </w:p>
+        </w:tc>
+        <w:tc>
+          <w:tcPr>
+            <w:tcW w:w="2166" w:type="dxa"/>
+            <w:shd w:val="clear" w:color="auto" w:fill="9AC9F4"/>
+          </w:tcPr>
+          <w:p>
+            <w:pPr>
+              <w:jc w:val="center"/>
+              <w:rPr>
+                <w:rFonts w:ascii="Constantia" w:hAnsi="Constantia"/>
+                <w:b/>
+                <w:bCs/>
+                <w:sz w:val="24"/>
+                <w:szCs w:val="24"/>
+              </w:rPr>
+            </w:pPr>
+          </w:p>
+        </w:tc>
+        <w:tc>
+          <w:tcPr>
+            <w:tcW w:w="1945" w:type="dxa"/>
+            <w:shd w:val="clear" w:color="auto" w:fill="ABEE86"/>
+          </w:tcPr>
+          <w:p>
+            <w:pPr>
+              <w:jc w:val="center"/>
+              <w:rPr>
+                <w:rFonts w:ascii="Constantia" w:hAnsi="Constantia"/>
+                <w:b/>
+                <w:bCs/>
+                <w:sz w:val="24"/>
+                <w:szCs w:val="24"/>
+              </w:rPr>
+            </w:pPr>
+          </w:p>
+        </w:tc>
+        <w:tc>
+          <w:tcPr>
+            <w:tcW w:w="1843" w:type="dxa"/>
+            <w:shd w:val="clear" w:color="auto" w:fill="9083F1"/>
+          </w:tcPr>
+          <w:p>
+            <w:pPr>
+              <w:jc w:val="center"/>
+              <w:rPr>
+                <w:rFonts w:ascii="Constantia" w:hAnsi="Constantia"/>
+                <w:b/>
+                <w:bCs/>
+                <w:sz w:val="24"/>
+                <w:szCs w:val="24"/>
+              </w:rPr>
+            </w:pPr>
+          </w:p>
+        </w:tc>
+        <w:tc>
+          <w:tcPr>
+            <w:tcW w:w="2126" w:type="dxa"/>
+            <w:shd w:val="clear" w:color="auto" w:fill="CFCFCF"/>
+          </w:tcPr>
+          <w:p>
+            <w:pPr>
+              <w:jc w:val="center"/>
+              <w:rPr>
+                <w:rFonts w:ascii="Constantia" w:hAnsi="Constantia"/>
+                <w:b/>
+                <w:bCs/>
+                <w:sz w:val="24"/>
+                <w:szCs w:val="24"/>
+              </w:rPr>
+            </w:pPr>
+          </w:p>
+        </w:tc>
+        <w:tc>
+          <w:tcPr>
+            <w:tcW w:w="2268" w:type="dxa"/>
+            <w:shd w:val="clear" w:color="auto" w:fill="F0F8A6"/>
+          </w:tcPr>
+          <w:p>
+            <w:pPr>
+              <w:jc w:val="center"/>
+              <w:rPr>
+                <w:rFonts w:ascii="Constantia" w:hAnsi="Constantia"/>
+                <w:b/>
+                <w:bCs/>
+                <w:sz w:val="24"/>
+                <w:szCs w:val="24"/>
+              </w:rPr>
+            </w:pPr>
+            <w:r>
+              <w:rPr>
+                <w:rFonts w:ascii="Constantia" w:hAnsi="Constantia"/>
+                <w:b/>
+                <w:bCs/>
+                <w:sz w:val="24"/>
+                <w:szCs w:val="24"/>
+              </w:rPr>
+              <w:t>X</w:t>
+            </w:r>
+          </w:p>
+        </w:tc>
+        <w:tc>
+          <w:tcPr>
+            <w:tcW w:w="1843" w:type="dxa"/>
+            <w:shd w:val="clear" w:color="auto" w:fill="F0F8A6"/>
+          </w:tcPr>
+          <w:p>
+            <w:pPr>
+              <w:jc w:val="center"/>
+              <w:rPr>
+                <w:rFonts w:ascii="Constantia" w:hAnsi="Constantia"/>
+                <w:b/>
+                <w:bCs/>
+                <w:sz w:val="24"/>
+                <w:szCs w:val="24"/>
+              </w:rPr>
+            </w:pPr>
+            <w:r>
+              <w:rPr>
+                <w:rFonts w:ascii="Constantia" w:hAnsi="Constantia"/>
+                <w:b/>
+                <w:bCs/>
+                <w:sz w:val="24"/>
+                <w:szCs w:val="24"/>
+              </w:rPr>
+              <w:t>X</w:t>
+            </w:r>
+          </w:p>
+        </w:tc>
+      </w:tr>
+      <w:tr>
+        <w:tc>
+          <w:tcPr>
+            <w:tcW w:w="2127" w:type="dxa"/>
           </w:tcPr>
           <w:p>
             <w:pPr>
@@ -2981,13 +3160,178 @@
                 <w:szCs w:val="18"/>
                 <w:highlight w:val="yellow"/>
               </w:rPr>
-              <w:t>Prywatny system emerytalny i ZUS</w:t>
-            </w:r>
-          </w:p>
-        </w:tc>
-        <w:tc>
-          <w:tcPr>
-            <w:tcW w:w="1598" w:type="dxa"/>
+              <w:t>Podatek dochodowy</w:t>
+            </w:r>
+          </w:p>
+        </w:tc>
+        <w:tc>
+          <w:tcPr>
+            <w:tcW w:w="1843" w:type="dxa"/>
+            <w:shd w:val="clear" w:color="auto" w:fill="FF7979"/>
+          </w:tcPr>
+          <w:p>
+            <w:pPr>
+              <w:jc w:val="center"/>
+              <w:rPr>
+                <w:rFonts w:ascii="Constantia" w:hAnsi="Constantia"/>
+                <w:b/>
+                <w:bCs/>
+                <w:sz w:val="24"/>
+                <w:szCs w:val="24"/>
+              </w:rPr>
+            </w:pPr>
+          </w:p>
+        </w:tc>
+        <w:tc>
+          <w:tcPr>
+            <w:tcW w:w="2166" w:type="dxa"/>
+            <w:shd w:val="clear" w:color="auto" w:fill="9AC9F4"/>
+          </w:tcPr>
+          <w:p>
+            <w:pPr>
+              <w:jc w:val="center"/>
+              <w:rPr>
+                <w:rFonts w:ascii="Constantia" w:hAnsi="Constantia"/>
+                <w:b/>
+                <w:bCs/>
+                <w:sz w:val="24"/>
+                <w:szCs w:val="24"/>
+              </w:rPr>
+            </w:pPr>
+          </w:p>
+        </w:tc>
+        <w:tc>
+          <w:tcPr>
+            <w:tcW w:w="1945" w:type="dxa"/>
+            <w:shd w:val="clear" w:color="auto" w:fill="ABEE86"/>
+          </w:tcPr>
+          <w:p>
+            <w:pPr>
+              <w:jc w:val="center"/>
+              <w:rPr>
+                <w:rFonts w:ascii="Constantia" w:hAnsi="Constantia"/>
+                <w:b/>
+                <w:bCs/>
+                <w:sz w:val="24"/>
+                <w:szCs w:val="24"/>
+              </w:rPr>
+            </w:pPr>
+          </w:p>
+        </w:tc>
+        <w:tc>
+          <w:tcPr>
+            <w:tcW w:w="1843" w:type="dxa"/>
+            <w:shd w:val="clear" w:color="auto" w:fill="9083F1"/>
+          </w:tcPr>
+          <w:p>
+            <w:pPr>
+              <w:jc w:val="center"/>
+              <w:rPr>
+                <w:rFonts w:ascii="Constantia" w:hAnsi="Constantia"/>
+                <w:b/>
+                <w:bCs/>
+                <w:sz w:val="24"/>
+                <w:szCs w:val="24"/>
+              </w:rPr>
+            </w:pPr>
+          </w:p>
+        </w:tc>
+        <w:tc>
+          <w:tcPr>
+            <w:tcW w:w="2126" w:type="dxa"/>
+            <w:shd w:val="clear" w:color="auto" w:fill="CFCFCF"/>
+          </w:tcPr>
+          <w:p>
+            <w:pPr>
+              <w:jc w:val="center"/>
+              <w:rPr>
+                <w:rFonts w:ascii="Constantia" w:hAnsi="Constantia"/>
+                <w:b/>
+                <w:bCs/>
+                <w:sz w:val="24"/>
+                <w:szCs w:val="24"/>
+              </w:rPr>
+            </w:pPr>
+          </w:p>
+        </w:tc>
+        <w:tc>
+          <w:tcPr>
+            <w:tcW w:w="2268" w:type="dxa"/>
+            <w:shd w:val="clear" w:color="auto" w:fill="F0F8A6"/>
+          </w:tcPr>
+          <w:p>
+            <w:pPr>
+              <w:jc w:val="center"/>
+              <w:rPr>
+                <w:rFonts w:ascii="Constantia" w:hAnsi="Constantia"/>
+                <w:b/>
+                <w:bCs/>
+                <w:sz w:val="24"/>
+                <w:szCs w:val="24"/>
+              </w:rPr>
+            </w:pPr>
+            <w:r>
+              <w:rPr>
+                <w:rFonts w:ascii="Constantia" w:hAnsi="Constantia"/>
+                <w:b/>
+                <w:bCs/>
+                <w:sz w:val="24"/>
+                <w:szCs w:val="24"/>
+              </w:rPr>
+              <w:t>X</w:t>
+            </w:r>
+          </w:p>
+        </w:tc>
+        <w:tc>
+          <w:tcPr>
+            <w:tcW w:w="1843" w:type="dxa"/>
+            <w:shd w:val="clear" w:color="auto" w:fill="F0F8A6"/>
+          </w:tcPr>
+          <w:p>
+            <w:pPr>
+              <w:jc w:val="center"/>
+              <w:rPr>
+                <w:rFonts w:ascii="Constantia" w:hAnsi="Constantia"/>
+                <w:b/>
+                <w:bCs/>
+                <w:sz w:val="24"/>
+                <w:szCs w:val="24"/>
+              </w:rPr>
+            </w:pPr>
+          </w:p>
+        </w:tc>
+      </w:tr>
+      <w:tr>
+        <w:tc>
+          <w:tcPr>
+            <w:tcW w:w="2127" w:type="dxa"/>
+            <w:tcBorders>
+              <w:bottom w:val="single" w:sz="24" w:space="0" w:color="auto"/>
+            </w:tcBorders>
+          </w:tcPr>
+          <w:p>
+            <w:pPr>
+              <w:rPr>
+                <w:rFonts w:ascii="Constantia" w:hAnsi="Constantia" w:cs="Calibri"/>
+                <w:sz w:val="18"/>
+                <w:szCs w:val="18"/>
+                <w:highlight w:val="yellow"/>
+              </w:rPr>
+            </w:pPr>
+            <w:r>
+              <w:rPr>
+                <w:rFonts w:ascii="Constantia" w:hAnsi="Constantia"/>
+                <w:sz w:val="18"/>
+                <w:szCs w:val="18"/>
+                <w:highlight w:val="yellow"/>
+              </w:rPr>
+              <w:t>Podatek katastralny</w:t>
+            </w:r>
+          </w:p>
+        </w:tc>
+        <w:tc>
+          <w:tcPr>
+            <w:tcW w:w="1843" w:type="dxa"/>
             <w:tcBorders>
               <w:bottom w:val="single" w:sz="24" w:space="0" w:color="auto"/>
             </w:tcBorders>
@@ -3008,7 +3352,7 @@
         </w:tc>
         <w:tc>
           <w:tcPr>
-            <w:tcW w:w="2289" w:type="dxa"/>
+            <w:tcW w:w="2166" w:type="dxa"/>
             <w:tcBorders>
               <w:bottom w:val="single" w:sz="24" w:space="0" w:color="auto"/>
             </w:tcBorders>
@@ -3029,7 +3373,7 @@
         </w:tc>
         <w:tc>
           <w:tcPr>
-            <w:tcW w:w="2288" w:type="dxa"/>
+            <w:tcW w:w="1945" w:type="dxa"/>
             <w:tcBorders>
               <w:bottom w:val="single" w:sz="24" w:space="0" w:color="auto"/>
             </w:tcBorders>
@@ -3050,7 +3394,7 @@
         </w:tc>
         <w:tc>
           <w:tcPr>
-            <w:tcW w:w="2289" w:type="dxa"/>
+            <w:tcW w:w="1843" w:type="dxa"/>
             <w:tcBorders>
               <w:bottom w:val="single" w:sz="24" w:space="0" w:color="auto"/>
             </w:tcBorders>
@@ -3071,7 +3415,7 @@
         </w:tc>
         <w:tc>
           <w:tcPr>
-            <w:tcW w:w="2288" w:type="dxa"/>
+            <w:tcW w:w="2126" w:type="dxa"/>
             <w:tcBorders>
               <w:bottom w:val="single" w:sz="24" w:space="0" w:color="auto"/>
             </w:tcBorders>
@@ -3092,7 +3436,7 @@
         </w:tc>
         <w:tc>
           <w:tcPr>
-            <w:tcW w:w="2289" w:type="dxa"/>
+            <w:tcW w:w="2268" w:type="dxa"/>
             <w:tcBorders>
               <w:bottom w:val="single" w:sz="24" w:space="0" w:color="auto"/>
             </w:tcBorders>
@@ -3121,17 +3465,29 @@
             </w:r>
           </w:p>
         </w:tc>
+        <w:tc>
+          <w:tcPr>
+            <w:tcW w:w="1843" w:type="dxa"/>
+            <w:tcBorders>
+              <w:bottom w:val="single" w:sz="24" w:space="0" w:color="auto"/>
+            </w:tcBorders>
+            <w:shd w:val="clear" w:color="auto" w:fill="F0F8A6"/>
+          </w:tcPr>
+          <w:p>
+            <w:pPr>
+              <w:jc w:val="center"/>
+              <w:rPr>
+                <w:rFonts w:ascii="Constantia" w:hAnsi="Constantia"/>
+                <w:b/>
+                <w:bCs/>
+                <w:sz w:val="24"/>
+                <w:szCs w:val="24"/>
+              </w:rPr>
+            </w:pPr>
+          </w:p>
+        </w:tc>
       </w:tr>
     </w:tbl>
-    <w:p>
-      <w:pPr>
-        <w:rPr>
-          <w:rFonts w:ascii="Constantia" w:hAnsi="Constantia"/>
-          <w:sz w:val="24"/>
-          <w:szCs w:val="24"/>
-        </w:rPr>
-      </w:pPr>
-    </w:p>
     <w:p>
       <w:pPr>
         <w:rPr>
@@ -3601,7 +3957,7 @@
   <w:style w:type="paragraph" w:default="1" w:styleId="Normalny">
     <w:name w:val="Normal"/>
     <w:qFormat/>
-    <w:rsid w:val="000B033A"/>
+    <w:rsid w:val="00C96BA0"/>
   </w:style>
   <w:style w:type="paragraph" w:styleId="Nagwek1">
     <w:name w:val="heading 1"/>
@@ -3805,6 +4161,7 @@
   <w:style w:type="character" w:default="1" w:styleId="Domylnaczcionkaakapitu">
     <w:name w:val="Default Paragraph Font"/>
     <w:uiPriority w:val="1"/>
+    <w:semiHidden/>
     <w:unhideWhenUsed/>
   </w:style>
   <w:style w:type="table" w:default="1" w:styleId="Standardowy">

</xml_diff>